<commit_message>
ch4 controller app start
</commit_message>
<xml_diff>
--- a/temp/Hamza/ch4 methodology/ch4 methodology.docx
+++ b/temp/Hamza/ch4 methodology/ch4 methodology.docx
@@ -152,7 +152,11 @@
         <w:t>Furthermore, the instructor in mainly connected to the controller application so that he/she is controlling the recording of lecture i.e. he can start, pause or stop the recording. After the lecture is recorded, he can replay the lecture for any further changes. When the lecture is finally uploaded to central computer, students can play lecture online or save the lecture file</w:t>
       </w:r>
       <w:r>
-        <w:t xml:space="preserve"> in</w:t>
+        <w:t xml:space="preserve"> </w:t>
+      </w:r>
+      <w:proofErr w:type="gramStart"/>
+      <w:r>
+        <w:t>in</w:t>
       </w:r>
       <w:r>
         <w:rPr>
@@ -164,7 +168,14 @@
         <w:rPr>
           <w:noProof/>
         </w:rPr>
-        <w:t xml:space="preserve">.dbm[1] extension </w:t>
+        <w:t>.dbm</w:t>
+      </w:r>
+      <w:proofErr w:type="gramEnd"/>
+      <w:r>
+        <w:rPr>
+          <w:noProof/>
+        </w:rPr>
+        <w:t xml:space="preserve">[1] extension </w:t>
       </w:r>
       <w:r>
         <w:t>to watch later. Offline player is also one of the major modules of the project. It</w:t>
@@ -481,15 +492,28 @@
     </w:p>
     <w:p>
       <w:r>
-        <w:t xml:space="preserve">Wireless voice transmission is done by this module. Voice data is accepted at transmitter module. This data is converted into digital audio. Digital audio is then transmitted to receiver at another end. Receiver module decode the digital audio into analog audio. Receiver module is attached to computer through Line-in[2] on which controller application is being executed. Controller application encode the analog audio into lightweight </w:t>
+        <w:t>Wireless voice transmission is done by this module. Voice data is accepted at transmitter module. This data is converted into digital audio. Digital audio is then transmitted to receiver at another end. Receiver module decode the digital audio into analog audio. Receiver module is attached to computer through Line-</w:t>
+      </w:r>
+      <w:proofErr w:type="gramStart"/>
+      <w:r>
+        <w:t>in[</w:t>
+      </w:r>
+      <w:proofErr w:type="gramEnd"/>
+      <w:r>
+        <w:t xml:space="preserve">2] on which controller application is being executed. Controller application encode the analog audio into lightweight </w:t>
       </w:r>
       <w:proofErr w:type="spellStart"/>
+      <w:proofErr w:type="gramStart"/>
       <w:r>
         <w:t>ogg</w:t>
       </w:r>
       <w:proofErr w:type="spellEnd"/>
       <w:r>
-        <w:t>[3] file format. After the audio file generation is successful, audio file is then embedded into lecture file and uploaded to central Server.</w:t>
+        <w:t>[</w:t>
+      </w:r>
+      <w:proofErr w:type="gramEnd"/>
+      <w:r>
+        <w:t>3] file format. After the audio file generation is successful, audio file is then embedded into lecture file and uploaded to central Server.</w:t>
       </w:r>
     </w:p>
     <w:p/>
@@ -597,8 +621,49 @@
       </w:r>
     </w:p>
     <w:p>
+      <w:r>
+        <w:t>Controller application plays several roles in the project.</w:t>
+      </w:r>
+      <w:r>
+        <w:t xml:space="preserve"> First of all, it is responsible for application of computer vision algorithms to detect marker and extract the position data.</w:t>
+      </w:r>
+      <w:r>
+        <w:t xml:space="preserve"> At least two camera perspectives are considered for position extraction. Manual calibration system aids in the setup and viewport positioning of multiple cameras.</w:t>
+      </w:r>
+      <w:r>
+        <w:t xml:space="preserve"> </w:t>
+      </w:r>
+      <w:r>
+        <w:t>Marker position data and audio data have to be synchronously written in the final output file</w:t>
+      </w:r>
+      <w:r>
+        <w:br/>
+        <w:t>Second, i</w:t>
+      </w:r>
+      <w:r>
+        <w:t xml:space="preserve">t is also responsible for decoding the orientation data. Orientation data is sent using encoded packet by Marker Hardware and received by the controller application. Orientation is extracted </w:t>
+      </w:r>
+      <w:r>
+        <w:t>using quaternions. Euler angles then extracted using converted quaternion to avoid gimble lock. Position of the marker is extracted</w:t>
+      </w:r>
+      <w:r>
+        <w:t>.</w:t>
+      </w:r>
+      <w:r>
+        <w:br/>
+        <w:t>Third, it can play the lecture file before uploading the lecture. Lecture can be paused, resumed and replayed. also, the lecture can be annotated by the instructor i.e. topic and sub-topic markings. Audio and video quality can be controlled over performance of lecture play media.</w:t>
+      </w:r>
       <w:bookmarkStart w:id="0" w:name="_GoBack"/>
       <w:bookmarkEnd w:id="0"/>
+    </w:p>
+    <w:p>
+      <w:r>
+        <w:lastRenderedPageBreak/>
+        <w:t xml:space="preserve"> </w:t>
+      </w:r>
+      <w:r>
+        <w:t xml:space="preserve">  </w:t>
+      </w:r>
     </w:p>
     <w:p/>
     <w:sectPr>
@@ -1883,7 +1948,7 @@
 </file>
 
 <file path=customXml/itemProps1.xml><?xml version="1.0" encoding="utf-8"?>
-<ds:datastoreItem xmlns:ds="http://schemas.openxmlformats.org/officeDocument/2006/customXml" ds:itemID="{E4943501-628C-4BCE-865A-A53CCCC8D575}">
+<ds:datastoreItem xmlns:ds="http://schemas.openxmlformats.org/officeDocument/2006/customXml" ds:itemID="{86063809-9C6A-4DA3-B59D-9CBE9CC072A9}">
   <ds:schemaRefs>
     <ds:schemaRef ds:uri="http://schemas.openxmlformats.org/officeDocument/2006/bibliography"/>
   </ds:schemaRefs>

</xml_diff>